<commit_message>
Updated Monday04April meeting log
</commit_message>
<xml_diff>
--- a/Documentation/MeetingLogs/Monday04April.docx
+++ b/Documentation/MeetingLogs/Monday04April.docx
@@ -208,44 +208,62 @@
       <w:r>
         <w:t>s</w:t>
       </w:r>
+    </w:p>
+    <w:p>
+      <w:pPr>
+        <w:pStyle w:val="ListParagraph"/>
+        <w:numPr>
+          <w:ilvl w:val="2"/>
+          <w:numId w:val="2"/>
+        </w:numPr>
+      </w:pPr>
+      <w:r>
+        <w:t>Other assessments</w:t>
+      </w:r>
+    </w:p>
+    <w:p>
+      <w:pPr>
+        <w:pStyle w:val="Heading1"/>
+      </w:pPr>
+      <w:r>
+        <w:t>Action points achieved since Previous meeting</w:t>
+      </w:r>
+    </w:p>
+    <w:p>
+      <w:pPr>
+        <w:pStyle w:val="ListParagraph"/>
+        <w:numPr>
+          <w:ilvl w:val="0"/>
+          <w:numId w:val="2"/>
+        </w:numPr>
+      </w:pPr>
+      <w:r>
+        <w:t>Discussed Sprint 1 goals and came to an agreement on what should be achieved</w:t>
+      </w:r>
+    </w:p>
+    <w:p>
+      <w:pPr>
+        <w:pStyle w:val="Heading1"/>
+      </w:pPr>
+      <w:r>
+        <w:t>Actions points not achieved since previous meeting</w:t>
+      </w:r>
+    </w:p>
+    <w:p>
+      <w:r>
+        <w:t>-</w:t>
+      </w:r>
+      <w:r>
+        <w:t>----</w:t>
+      </w:r>
       <w:bookmarkStart w:id="0" w:name="_GoBack"/>
       <w:bookmarkEnd w:id="0"/>
     </w:p>
     <w:p>
       <w:pPr>
-        <w:pStyle w:val="ListParagraph"/>
-        <w:numPr>
-          <w:ilvl w:val="2"/>
-          <w:numId w:val="2"/>
-        </w:numPr>
-      </w:pPr>
-      <w:r>
-        <w:t>Other assessments</w:t>
-      </w:r>
-    </w:p>
-    <w:p>
-      <w:pPr>
         <w:pStyle w:val="Heading1"/>
       </w:pPr>
       <w:r>
-        <w:t>Action points achieved since Previous meeting</w:t>
-      </w:r>
-    </w:p>
-    <w:p/>
-    <w:p>
-      <w:pPr>
-        <w:pStyle w:val="Heading1"/>
-      </w:pPr>
-      <w:r>
-        <w:t>Actions points not achieved since previous meeting</w:t>
-      </w:r>
-    </w:p>
-    <w:p/>
-    <w:p>
-      <w:pPr>
-        <w:pStyle w:val="Heading1"/>
-      </w:pPr>
-      <w:r>
         <w:t>Next Meeting Agenda Items</w:t>
       </w:r>
     </w:p>
@@ -276,7 +294,16 @@
         </w:numPr>
       </w:pPr>
       <w:r>
-        <w:t>Discuss research</w:t>
+        <w:t>Discuss</w:t>
+      </w:r>
+      <w:r>
+        <w:t xml:space="preserve"> what I have</w:t>
+      </w:r>
+      <w:r>
+        <w:t xml:space="preserve"> research</w:t>
+      </w:r>
+      <w:r>
+        <w:t>ed</w:t>
       </w:r>
     </w:p>
     <w:p>

</xml_diff>